<commit_message>
logging for error in train view.
</commit_message>
<xml_diff>
--- a/misc/docs/Richtungen mit Planung Plan Pro.docx
+++ b/misc/docs/Richtungen mit Planung Plan Pro.docx
@@ -364,7 +364,7 @@
               <w:rPr>
                 <w:noProof/>
               </w:rPr>
-              <w:t>20.08.2020 16:33</w:t>
+              <w:t>21.08.2020 13:38</w:t>
             </w:r>
             <w:r>
               <w:fldChar w:fldCharType="end"/>
@@ -1775,7 +1775,14 @@
                 <w:bCs/>
                 <w:sz w:val="20"/>
               </w:rPr>
-              <w:t>09/01/20</w:t>
+              <w:t>20/08</w:t>
+            </w:r>
+            <w:r>
+              <w:rPr>
+                <w:bCs/>
+                <w:sz w:val="20"/>
+              </w:rPr>
+              <w:t>/20</w:t>
             </w:r>
           </w:p>
         </w:tc>
@@ -1833,6 +1840,120 @@
               </w:rPr>
               <w:t>WI</w:t>
             </w:r>
+          </w:p>
+        </w:tc>
+      </w:tr>
+      <w:tr>
+        <w:trPr>
+          <w:cantSplit/>
+        </w:trPr>
+        <w:tc>
+          <w:tcPr>
+            <w:tcW w:w="789" w:type="dxa"/>
+          </w:tcPr>
+          <w:p>
+            <w:pPr>
+              <w:ind w:left="0"/>
+              <w:rPr>
+                <w:bCs/>
+                <w:sz w:val="20"/>
+              </w:rPr>
+            </w:pPr>
+            <w:r>
+              <w:rPr>
+                <w:bCs/>
+                <w:sz w:val="20"/>
+              </w:rPr>
+              <w:t>0.2</w:t>
+            </w:r>
+          </w:p>
+        </w:tc>
+        <w:tc>
+          <w:tcPr>
+            <w:tcW w:w="1134" w:type="dxa"/>
+          </w:tcPr>
+          <w:p>
+            <w:pPr>
+              <w:ind w:left="0"/>
+              <w:rPr>
+                <w:bCs/>
+                <w:sz w:val="20"/>
+              </w:rPr>
+            </w:pPr>
+            <w:r>
+              <w:rPr>
+                <w:bCs/>
+                <w:sz w:val="20"/>
+              </w:rPr>
+              <w:t>21/08/20</w:t>
+            </w:r>
+          </w:p>
+        </w:tc>
+        <w:tc>
+          <w:tcPr>
+            <w:tcW w:w="709" w:type="dxa"/>
+          </w:tcPr>
+          <w:p>
+            <w:pPr>
+              <w:ind w:left="0"/>
+              <w:rPr>
+                <w:bCs/>
+                <w:sz w:val="20"/>
+              </w:rPr>
+            </w:pPr>
+          </w:p>
+        </w:tc>
+        <w:tc>
+          <w:tcPr>
+            <w:tcW w:w="6520" w:type="dxa"/>
+          </w:tcPr>
+          <w:p>
+            <w:pPr>
+              <w:ind w:left="0"/>
+              <w:rPr>
+                <w:bCs/>
+                <w:sz w:val="20"/>
+              </w:rPr>
+            </w:pPr>
+            <w:proofErr w:type="spellStart"/>
+            <w:r>
+              <w:rPr>
+                <w:bCs/>
+                <w:sz w:val="20"/>
+              </w:rPr>
+              <w:t>Q.Dir</w:t>
+            </w:r>
+            <w:proofErr w:type="spellEnd"/>
+            <w:r>
+              <w:rPr>
+                <w:bCs/>
+                <w:sz w:val="20"/>
+              </w:rPr>
+              <w:t xml:space="preserve">-Train und </w:t>
+            </w:r>
+            <w:proofErr w:type="spellStart"/>
+            <w:r>
+              <w:rPr>
+                <w:bCs/>
+                <w:sz w:val="20"/>
+              </w:rPr>
+              <w:t>Balisen</w:t>
+            </w:r>
+            <w:proofErr w:type="spellEnd"/>
+          </w:p>
+        </w:tc>
+        <w:tc>
+          <w:tcPr>
+            <w:tcW w:w="821" w:type="dxa"/>
+          </w:tcPr>
+          <w:p>
+            <w:pPr>
+              <w:ind w:left="0"/>
+              <w:rPr>
+                <w:bCs/>
+                <w:sz w:val="20"/>
+              </w:rPr>
+            </w:pPr>
           </w:p>
         </w:tc>
       </w:tr>
@@ -1923,16 +2044,7 @@
     </w:p>
     <w:p>
       <w:r>
-        <w:t xml:space="preserve">Das Topologische Modell hat eine Richtung anhand der Streckenkilometrierung. Hierfür wird die Streckenkilometrierung der Weiche an den Knoten </w:t>
-      </w:r>
-      <w:r>
-        <w:t>verwendet</w:t>
-      </w:r>
-      <w:r>
-        <w:t>.</w:t>
-      </w:r>
-      <w:r>
-        <w:t xml:space="preserve"> Jede Weiche hat eine Streckenkilometrierung und eine Weiche wiederum wird an einem Topologischen Knoten zugeordnet.</w:t>
+        <w:t>Das Topologische Modell hat eine Richtung anhand der Streckenkilometrierung. Hierfür wird die Streckenkilometrierung der Weiche an den Knoten verwendet. Jede Weiche hat eine Streckenkilometrierung und eine Weiche wiederum wird an einem Topologischen Knoten zugeordnet.</w:t>
       </w:r>
     </w:p>
     <w:p/>
@@ -1972,16 +2084,7 @@
     </w:p>
     <w:p>
       <w:r>
-        <w:t xml:space="preserve">Weichen </w:t>
-      </w:r>
-      <w:r>
-        <w:t>werden zu den</w:t>
-      </w:r>
-      <w:r>
-        <w:t xml:space="preserve"> Topologischer Knoten zugeordnet</w:t>
-      </w:r>
-      <w:r>
-        <w:t xml:space="preserve">. Nachfolgender </w:t>
+        <w:t xml:space="preserve">Weichen werden zu den Topologischer Knoten zugeordnet. Nachfolgender </w:t>
       </w:r>
       <w:proofErr w:type="spellStart"/>
       <w:r>
@@ -2555,10 +2658,7 @@
         <w:t xml:space="preserve">Weichen haben eine Kilometrierung und </w:t>
       </w:r>
       <w:r>
-        <w:t>einen Abstand zu den jeweiligen Top-Kanten.</w:t>
-      </w:r>
-      <w:r>
-        <w:t xml:space="preserve"> Da eine Weiche zu drei Topologischen Kanten als Topologischer Knoten angeordnet werden kann, </w:t>
+        <w:t xml:space="preserve">einen Abstand zu den jeweiligen Top-Kanten. Da eine Weiche zu drei Topologischen Kanten als Topologischer Knoten angeordnet werden kann, </w:t>
       </w:r>
     </w:p>
     <w:p>
@@ -3918,12 +4018,7 @@
       </w:r>
       <w:proofErr w:type="spellEnd"/>
       <w:r>
-        <w:t xml:space="preserve"> als Linking zum Er</w:t>
-      </w:r>
-      <w:bookmarkStart w:id="4" w:name="_GoBack"/>
-      <w:bookmarkEnd w:id="4"/>
-      <w:r>
-        <w:t>stellen einer Ma</w:t>
+        <w:t xml:space="preserve"> als Linking zum Erstellen einer Ma</w:t>
       </w:r>
     </w:p>
     <w:p>
@@ -4119,11 +4214,39 @@
     <w:p/>
     <w:p/>
     <w:p/>
+    <w:p/>
+    <w:p/>
+    <w:p/>
+    <w:p/>
+    <w:p/>
+    <w:p>
+      <w:pPr>
+        <w:pStyle w:val="berschrift1ohneNummerierung"/>
+      </w:pPr>
+      <w:r>
+        <w:lastRenderedPageBreak/>
+        <w:t xml:space="preserve">Position-Reports Q_DIR_TRAIN und </w:t>
+      </w:r>
+      <w:proofErr w:type="spellStart"/>
+      <w:r>
+        <w:t>Balisen</w:t>
+      </w:r>
+      <w:proofErr w:type="spellEnd"/>
+    </w:p>
     <w:bookmarkEnd w:id="0"/>
     <w:bookmarkEnd w:id="1"/>
     <w:bookmarkEnd w:id="2"/>
     <w:bookmarkEnd w:id="3"/>
-    <w:p/>
+    <w:p>
+      <w:r>
+        <w:t>Ob der Zug in Streckenricht</w:t>
+      </w:r>
+      <w:bookmarkStart w:id="4" w:name="_GoBack"/>
+      <w:bookmarkEnd w:id="4"/>
+      <w:r>
+        <w:t>ung fährt wird über die Konfiguration der SL definiert.</w:t>
+      </w:r>
+    </w:p>
     <w:p/>
     <w:p>
       <w:pPr>
@@ -4805,7 +4928,7 @@
       <w:rPr>
         <w:noProof/>
       </w:rPr>
-      <w:t>8</w:t>
+      <w:t>9</w:t>
     </w:r>
     <w:r>
       <w:rPr>
@@ -4941,7 +5064,7 @@
       <w:rPr>
         <w:noProof/>
       </w:rPr>
-      <w:t>8</w:t>
+      <w:t>9</w:t>
     </w:r>
     <w:r>
       <w:rPr>
@@ -4977,7 +5100,7 @@
       <w:rPr>
         <w:noProof/>
       </w:rPr>
-      <w:t>8</w:t>
+      <w:t>9</w:t>
     </w:r>
     <w:r>
       <w:rPr>
@@ -5255,7 +5378,7 @@
         <w:noProof/>
         <w:color w:val="FFFFFF" w:themeColor="background1"/>
       </w:rPr>
-      <w:t>20.08.2020</w:t>
+      <w:t>21.08.2020</w:t>
     </w:r>
     <w:r>
       <w:rPr>
@@ -5651,7 +5774,7 @@
         <w:noProof/>
         <w:color w:val="FFFFFF" w:themeColor="background1"/>
       </w:rPr>
-      <w:t>20.08.2020</w:t>
+      <w:t>21.08.2020</w:t>
     </w:r>
     <w:r>
       <w:rPr>
@@ -5749,7 +5872,7 @@
         <w:noProof/>
         <w:color w:val="FFFFFF" w:themeColor="background1"/>
       </w:rPr>
-      <w:t>20.08.2020</w:t>
+      <w:t>21.08.2020</w:t>
     </w:r>
     <w:r>
       <w:rPr>
@@ -9504,6 +9627,7 @@
     <w:sig w:usb0="E4002EFF" w:usb1="C000247B" w:usb2="00000009" w:usb3="00000000" w:csb0="000001FF" w:csb1="00000000"/>
   </w:font>
   <w:font w:name="Cambria">
+    <w:altName w:val="Cambria"/>
     <w:panose1 w:val="02040503050406030204"/>
     <w:charset w:val="00"/>
     <w:family w:val="roman"/>
@@ -9558,7 +9682,9 @@
   </w:compat>
   <w:rsids>
     <w:rsidRoot w:val="00ED3AAE"/>
+    <w:rsid w:val="00282011"/>
     <w:rsid w:val="002B2511"/>
+    <w:rsid w:val="00401313"/>
     <w:rsid w:val="005D60DF"/>
     <w:rsid w:val="00ED3AAE"/>
     <w:rsid w:val="00F3349C"/>

</xml_diff>